<commit_message>
Update Aplicación de Patrones Creacionales y Principio Solid.docx
</commit_message>
<xml_diff>
--- a/Patrones Creacionales y Principio Solid/Aplicación de Patrones Creacionales y Principio Solid.docx
+++ b/Patrones Creacionales y Principio Solid/Aplicación de Patrones Creacionales y Principio Solid.docx
@@ -34,25 +34,7 @@
           <w:i/>
           <w:iCs/>
         </w:rPr>
-        <w:t>Problema</w:t>
-      </w:r>
-      <w:r>
-        <w:rPr>
-          <w:b/>
-          <w:bCs/>
-          <w:i/>
-          <w:iCs/>
-        </w:rPr>
-        <w:t xml:space="preserve"> 1</w:t>
-      </w:r>
-      <w:r>
-        <w:rPr>
-          <w:b/>
-          <w:bCs/>
-          <w:i/>
-          <w:iCs/>
-        </w:rPr>
-        <w:t>: Gestión de configuración global en una aplicación</w:t>
+        <w:t>Problema 1: Gestión de configuración global en una aplicación</w:t>
       </w:r>
     </w:p>
     <w:p>
@@ -71,13 +53,7 @@
         <w:t>Contexto</w:t>
       </w:r>
       <w:r>
-        <w:t>:</w:t>
-      </w:r>
-      <w:r>
-        <w:t xml:space="preserve"> </w:t>
-      </w:r>
-      <w:r>
-        <w:t>Una aplicación de escritorio necesita acceder a una configuración global (como idioma, tema, rutas de archivos, etc.) desde múltiples módulos. Es importante que esta configuración sea consistente y que solo exista una instancia en toda la aplicación.</w:t>
+        <w:t>: Una aplicación de escritorio necesita acceder a una configuración global (como idioma, tema, rutas de archivos, etc.) desde múltiples módulos. Es importante que esta configuración sea consistente y que solo exista una instancia en toda la aplicación.</w:t>
       </w:r>
     </w:p>
     <w:p>
@@ -113,13 +89,7 @@
         </w:numPr>
       </w:pPr>
       <w:r>
-        <w:t>Justificación:</w:t>
-      </w:r>
-      <w:r>
-        <w:t xml:space="preserve"> </w:t>
-      </w:r>
-      <w:r>
-        <w:t xml:space="preserve">El patrón </w:t>
+        <w:t xml:space="preserve">Justificación: El patrón </w:t>
       </w:r>
       <w:proofErr w:type="spellStart"/>
       <w:r>
@@ -200,6 +170,7 @@
       <w:r>
         <w:rPr>
           <w:rFonts w:ascii="Times New Roman" w:eastAsia="Times New Roman" w:hAnsi="Times New Roman" w:cs="Times New Roman"/>
+          <w:noProof/>
           <w:kern w:val="0"/>
           <w:lang w:eastAsia="es-ES"/>
           <w14:ligatures w14:val="none"/>
@@ -320,13 +291,7 @@
         <w:t>Contexto</w:t>
       </w:r>
       <w:r>
-        <w:t>:</w:t>
-      </w:r>
-      <w:r>
-        <w:t xml:space="preserve"> </w:t>
-      </w:r>
-      <w:r>
-        <w:t xml:space="preserve">Una plataforma de mensajería necesita enviar notificaciones por distintos canales: correo electrónico, SMS y notificaciones </w:t>
+        <w:t xml:space="preserve">: Una plataforma de mensajería necesita enviar notificaciones por distintos canales: correo electrónico, SMS y notificaciones </w:t>
       </w:r>
       <w:proofErr w:type="spellStart"/>
       <w:r>
@@ -377,13 +342,7 @@
         <w:t>Justificación</w:t>
       </w:r>
       <w:r>
-        <w:t>:</w:t>
-      </w:r>
-      <w:r>
-        <w:t xml:space="preserve"> </w:t>
-      </w:r>
-      <w:r>
-        <w:t xml:space="preserve">El patrón Factory </w:t>
+        <w:t xml:space="preserve">: El patrón Factory </w:t>
       </w:r>
       <w:proofErr w:type="spellStart"/>
       <w:r>
@@ -463,6 +422,7 @@
           <w:b/>
           <w:bCs/>
         </w:rPr>
+        <w:lastRenderedPageBreak/>
         <w:t>Diagrama UML:</w:t>
       </w:r>
     </w:p>
@@ -548,25 +508,7 @@
           <w:i/>
           <w:iCs/>
         </w:rPr>
-        <w:t>Problema</w:t>
-      </w:r>
-      <w:r>
-        <w:rPr>
-          <w:b/>
-          <w:bCs/>
-          <w:i/>
-          <w:iCs/>
-        </w:rPr>
-        <w:t xml:space="preserve"> 3</w:t>
-      </w:r>
-      <w:r>
-        <w:rPr>
-          <w:b/>
-          <w:bCs/>
-          <w:i/>
-          <w:iCs/>
-        </w:rPr>
-        <w:t>: Construcción de reportes complejos</w:t>
+        <w:t>Problema 3: Construcción de reportes complejos</w:t>
       </w:r>
     </w:p>
     <w:p>
@@ -582,21 +524,10 @@
           <w:b/>
           <w:bCs/>
         </w:rPr>
-        <w:t>Contexto:</w:t>
-      </w:r>
-      <w:r>
-        <w:rPr>
-          <w:b/>
-          <w:bCs/>
-        </w:rPr>
-        <w:t xml:space="preserve"> </w:t>
-      </w:r>
-      <w:r>
-        <w:t xml:space="preserve">Una aplicación de análisis de datos genera reportes en PDF que pueden incluir gráficos, tablas, resúmenes y secciones opcionales. La </w:t>
-      </w:r>
-      <w:r>
-        <w:lastRenderedPageBreak/>
-        <w:t>construcción de estos reportes varía según el tipo de usuario (analista, gerente, cliente).</w:t>
+        <w:t xml:space="preserve">Contexto: </w:t>
+      </w:r>
+      <w:r>
+        <w:t>Una aplicación de análisis de datos genera reportes en PDF que pueden incluir gráficos, tablas, resúmenes y secciones opcionales. La construcción de estos reportes varía según el tipo de usuario (analista, gerente, cliente).</w:t>
       </w:r>
     </w:p>
     <w:p>
@@ -640,14 +571,7 @@
           <w:b/>
           <w:bCs/>
         </w:rPr>
-        <w:t>Justificación:</w:t>
-      </w:r>
-      <w:r>
-        <w:rPr>
-          <w:b/>
-          <w:bCs/>
-        </w:rPr>
-        <w:t xml:space="preserve"> </w:t>
+        <w:t xml:space="preserve">Justificación: </w:t>
       </w:r>
       <w:r>
         <w:t xml:space="preserve">El patrón </w:t>
@@ -743,6 +667,7 @@
           <w:noProof/>
           <w:lang w:eastAsia="es-ES"/>
         </w:rPr>
+        <w:lastRenderedPageBreak/>
         <w:drawing>
           <wp:inline distT="0" distB="0" distL="0" distR="0" wp14:anchorId="2E2B1701" wp14:editId="461E4686">
             <wp:extent cx="2101850" cy="6056630"/>
@@ -792,6 +717,88 @@
           </wp:inline>
         </w:drawing>
       </w:r>
+    </w:p>
+    <w:p>
+      <w:pPr>
+        <w:spacing w:after="0" w:line="240" w:lineRule="auto"/>
+        <w:jc w:val="center"/>
+        <w:rPr>
+          <w:rFonts w:ascii="Times New Roman" w:eastAsia="Times New Roman" w:hAnsi="Times New Roman" w:cs="Times New Roman"/>
+          <w:kern w:val="0"/>
+          <w:lang w:eastAsia="es-ES"/>
+          <w14:ligatures w14:val="none"/>
+        </w:rPr>
+      </w:pPr>
+    </w:p>
+    <w:p>
+      <w:pPr>
+        <w:spacing w:after="0" w:line="240" w:lineRule="auto"/>
+        <w:jc w:val="both"/>
+        <w:rPr>
+          <w:rFonts w:ascii="Times New Roman" w:eastAsia="Times New Roman" w:hAnsi="Times New Roman" w:cs="Times New Roman"/>
+          <w:kern w:val="0"/>
+          <w:lang w:eastAsia="es-ES"/>
+          <w14:ligatures w14:val="none"/>
+        </w:rPr>
+      </w:pPr>
+    </w:p>
+    <w:p>
+      <w:pPr>
+        <w:spacing w:after="0" w:line="240" w:lineRule="auto"/>
+        <w:jc w:val="both"/>
+      </w:pPr>
+      <w:proofErr w:type="gramStart"/>
+      <w:r>
+        <w:t>Link</w:t>
+      </w:r>
+      <w:proofErr w:type="gramEnd"/>
+      <w:r>
+        <w:t xml:space="preserve"> </w:t>
+      </w:r>
+      <w:proofErr w:type="spellStart"/>
+      <w:r>
+        <w:t>github</w:t>
+      </w:r>
+      <w:proofErr w:type="spellEnd"/>
+      <w:r>
+        <w:t>:</w:t>
+      </w:r>
+    </w:p>
+    <w:p>
+      <w:pPr>
+        <w:spacing w:after="0" w:line="240" w:lineRule="auto"/>
+        <w:jc w:val="both"/>
+        <w:rPr>
+          <w:rFonts w:ascii="Times New Roman" w:eastAsia="Times New Roman" w:hAnsi="Times New Roman" w:cs="Times New Roman"/>
+          <w:kern w:val="0"/>
+          <w:lang w:eastAsia="es-ES"/>
+          <w14:ligatures w14:val="none"/>
+        </w:rPr>
+      </w:pPr>
+      <w:hyperlink r:id="rId8" w:history="1">
+        <w:r>
+          <w:rPr>
+            <w:rStyle w:val="Hipervnculo"/>
+            <w:rFonts w:ascii="Times New Roman" w:eastAsia="Times New Roman" w:hAnsi="Times New Roman" w:cs="Times New Roman"/>
+            <w:kern w:val="0"/>
+            <w:lang w:eastAsia="es-ES"/>
+            <w14:ligatures w14:val="none"/>
+          </w:rPr>
+          <w:t>https://github.com/KevinAPerez/Ptrones_Diseno_Software/tree/e0104cf971983a1be89248ac0700fb7821bd286b/Patrones%20Creacionales%20y%20Principio%20Solid</w:t>
+        </w:r>
+      </w:hyperlink>
+    </w:p>
+    <w:p>
+      <w:pPr>
+        <w:spacing w:after="0" w:line="240" w:lineRule="auto"/>
+        <w:jc w:val="both"/>
+        <w:rPr>
+          <w:rFonts w:ascii="Times New Roman" w:eastAsia="Times New Roman" w:hAnsi="Times New Roman" w:cs="Times New Roman"/>
+          <w:kern w:val="0"/>
+          <w:lang w:eastAsia="es-ES"/>
+          <w14:ligatures w14:val="none"/>
+        </w:rPr>
+      </w:pPr>
     </w:p>
     <w:sectPr>
       <w:pgSz w:w="11906" w:h="16838"/>
@@ -1911,6 +1918,7 @@
   <w:style w:type="character" w:default="1" w:styleId="Fuentedeprrafopredeter">
     <w:name w:val="Default Paragraph Font"/>
     <w:uiPriority w:val="1"/>
+    <w:semiHidden/>
     <w:unhideWhenUsed/>
   </w:style>
   <w:style w:type="table" w:default="1" w:styleId="Tablanormal">
@@ -2222,6 +2230,29 @@
       <w:smallCaps/>
       <w:color w:val="0F4761" w:themeColor="accent1" w:themeShade="BF"/>
       <w:spacing w:val="5"/>
+    </w:rPr>
+  </w:style>
+  <w:style w:type="character" w:styleId="Hipervnculo">
+    <w:name w:val="Hyperlink"/>
+    <w:basedOn w:val="Fuentedeprrafopredeter"/>
+    <w:uiPriority w:val="99"/>
+    <w:unhideWhenUsed/>
+    <w:rsid w:val="007A631E"/>
+    <w:rPr>
+      <w:color w:val="467886" w:themeColor="hyperlink"/>
+      <w:u w:val="single"/>
+    </w:rPr>
+  </w:style>
+  <w:style w:type="character" w:styleId="Mencinsinresolver">
+    <w:name w:val="Unresolved Mention"/>
+    <w:basedOn w:val="Fuentedeprrafopredeter"/>
+    <w:uiPriority w:val="99"/>
+    <w:semiHidden/>
+    <w:unhideWhenUsed/>
+    <w:rsid w:val="007A631E"/>
+    <w:rPr>
+      <w:color w:val="605E5C"/>
+      <w:shd w:val="clear" w:color="auto" w:fill="E1DFDD"/>
     </w:rPr>
   </w:style>
 </w:styles>

</xml_diff>